<commit_message>
i made changes sahiyhi
</commit_message>
<xml_diff>
--- a/sahithi/3.docx
+++ b/sahithi/3.docx
@@ -12,6 +12,32 @@
           <w:sz w:val="28"/>
         </w:rPr>
       </w:pPr>
+      <w:proofErr w:type="spellStart"/>
+      <w:r>
+        <w:rPr>
+          <w:rFonts w:asciiTheme="majorHAnsi" w:hAnsiTheme="majorHAnsi" w:cs="Arial"/>
+          <w:b/>
+          <w:sz w:val="28"/>
+        </w:rPr>
+        <w:t>D</w:t>
+      </w:r>
+      <w:r>
+        <w:rPr>
+          <w:rFonts w:asciiTheme="majorHAnsi" w:hAnsiTheme="majorHAnsi" w:cs="Arial"/>
+          <w:b/>
+          <w:sz w:val="28"/>
+        </w:rPr>
+        <w:t>fghjk</w:t>
+      </w:r>
+      <w:proofErr w:type="spellEnd"/>
+      <w:r>
+        <w:rPr>
+          <w:rFonts w:asciiTheme="majorHAnsi" w:hAnsiTheme="majorHAnsi" w:cs="Arial"/>
+          <w:b/>
+          <w:sz w:val="28"/>
+        </w:rPr>
+        <w:t xml:space="preserve"> </w:t>
+      </w:r>
       <w:r>
         <w:rPr>
           <w:rFonts w:asciiTheme="majorHAnsi" w:hAnsiTheme="majorHAnsi" w:cs="Arial"/>
@@ -227,8 +253,6 @@
         </w:rPr>
         <w:t>642339085</w:t>
       </w:r>
-      <w:bookmarkStart w:id="0" w:name="_GoBack"/>
-      <w:bookmarkEnd w:id="0"/>
     </w:p>
     <w:tbl>
       <w:tblPr>
@@ -675,6 +699,16 @@
         </w:rPr>
         <w:t>Good knowledge of testing process, test tools, creation and understanding of testing artifacts like test plan, test case etc.</w:t>
       </w:r>
+      <w:r>
+        <w:rPr>
+          <w:rFonts w:asciiTheme="majorHAnsi" w:hAnsiTheme="majorHAnsi"/>
+          <w:color w:val="000000"/>
+          <w:shd w:val="clear" w:color="auto" w:fill="FFFFFF"/>
+        </w:rPr>
+        <w:t>cegdsedsv</w:t>
+      </w:r>
+      <w:bookmarkStart w:id="0" w:name="_GoBack"/>
+      <w:bookmarkEnd w:id="0"/>
     </w:p>
     <w:p>
       <w:pPr>
@@ -8524,7 +8558,7 @@
 </file>
 
 <file path=customXml/itemProps1.xml><?xml version="1.0" encoding="utf-8"?>
-<ds:datastoreItem xmlns:ds="http://schemas.openxmlformats.org/officeDocument/2006/customXml" ds:itemID="{23E87528-E92F-49E8-B08D-6C608738CFCF}">
+<ds:datastoreItem xmlns:ds="http://schemas.openxmlformats.org/officeDocument/2006/customXml" ds:itemID="{BA143224-DCCE-4E46-B69B-28B82372A57D}">
   <ds:schemaRefs>
     <ds:schemaRef ds:uri="http://schemas.openxmlformats.org/officeDocument/2006/bibliography"/>
   </ds:schemaRefs>

</xml_diff>